<commit_message>
fix a few minor errors and recompile
</commit_message>
<xml_diff>
--- a/02-history/ch-2.docx
+++ b/02-history/ch-2.docx
@@ -1241,13 +1241,19 @@
         <w:pStyle w:val="BodyText"/>
       </w:pPr>
       <w:r>
-        <w:t xml:space="preserve">He explains that the six distinct processes depicted vertically here are</w:t>
-      </w:r>
-      <w:r>
-        <w:t xml:space="preserve"> </w:t>
-      </w:r>
-      <w:r>
-        <w:t xml:space="preserve">events happening one after the other, through which these lines are</w:t>
+        <w:t xml:space="preserve">Richards explains that the six distinct processes depicted vertically</w:t>
+      </w:r>
+      <w:r>
+        <w:t xml:space="preserve"> </w:t>
+      </w:r>
+      <w:r>
+        <w:t xml:space="preserve">here are events happening one after the other, through which these lines</w:t>
+      </w:r>
+      <w:r>
+        <w:t xml:space="preserve"> </w:t>
+      </w:r>
+      <w:r>
+        <w:t xml:space="preserve">are</w:t>
       </w:r>
       <w:r>
         <w:t xml:space="preserve"> </w:t>
@@ -1998,31 +2004,25 @@
         <w:pStyle w:val="BodyText"/>
       </w:pPr>
       <w:r>
-        <w:t xml:space="preserve">As I have argued in the previous chapter, it is impossible to ignore the</w:t>
-      </w:r>
-      <w:r>
-        <w:t xml:space="preserve"> </w:t>
-      </w:r>
-      <w:r>
-        <w:t xml:space="preserve">ambiguities surrounding images and their various manifestations in the</w:t>
-      </w:r>
-      <w:r>
-        <w:t xml:space="preserve"> </w:t>
-      </w:r>
-      <w:r>
-        <w:t xml:space="preserve">blossoming variety of media available in the early 20th century.</w:t>
-      </w:r>
-      <w:r>
-        <w:t xml:space="preserve"> </w:t>
-      </w:r>
-      <w:r>
-        <w:t xml:space="preserve">However, to accept this ambiguity with problematizing it, is to ignore</w:t>
-      </w:r>
-      <w:r>
-        <w:t xml:space="preserve"> </w:t>
-      </w:r>
-      <w:r>
-        <w:t xml:space="preserve">the nuanced properties of the textual image</w:t>
+        <w:t xml:space="preserve">As I have argued in the previous chapter, ambiguities surrounding images</w:t>
+      </w:r>
+      <w:r>
+        <w:t xml:space="preserve"> </w:t>
+      </w:r>
+      <w:r>
+        <w:t xml:space="preserve">are manifest in the blossoming variety of media available in the early</w:t>
+      </w:r>
+      <w:r>
+        <w:t xml:space="preserve"> </w:t>
+      </w:r>
+      <w:r>
+        <w:t xml:space="preserve">20th century. However, to accept this ambiguity with problematizing it,</w:t>
+      </w:r>
+      <w:r>
+        <w:t xml:space="preserve"> </w:t>
+      </w:r>
+      <w:r>
+        <w:t xml:space="preserve">is to ignore the nuanced properties of the textual image</w:t>
       </w:r>
       <w:r>
         <w:t xml:space="preserve"> </w:t>
@@ -2037,43 +2037,43 @@
         <w:t xml:space="preserve"> </w:t>
       </w:r>
       <w:r>
-        <w:t xml:space="preserve">untranslated and</w:t>
-      </w:r>
-      <w:r>
-        <w:t xml:space="preserve"> </w:t>
-      </w:r>
-      <w:r>
-        <w:t xml:space="preserve">untranslatably textual, rather than merely a representation of the</w:t>
-      </w:r>
-      <w:r>
-        <w:t xml:space="preserve"> </w:t>
-      </w:r>
-      <w:r>
-        <w:t xml:space="preserve">visual. The ekphrastic tradition has often read particular varieties of</w:t>
-      </w:r>
-      <w:r>
-        <w:t xml:space="preserve"> </w:t>
-      </w:r>
-      <w:r>
-        <w:t xml:space="preserve">textual images as derivatives or descriptions of prior visual phenomena,</w:t>
-      </w:r>
-      <w:r>
-        <w:t xml:space="preserve"> </w:t>
-      </w:r>
-      <w:r>
-        <w:t xml:space="preserve">such as works of visual art. Similarly, some contemporary studies in</w:t>
-      </w:r>
-      <w:r>
-        <w:t xml:space="preserve"> </w:t>
-      </w:r>
-      <w:r>
-        <w:t xml:space="preserve">modernist intermediality, while focused on parallels between modernist</w:t>
-      </w:r>
-      <w:r>
-        <w:t xml:space="preserve"> </w:t>
-      </w:r>
-      <w:r>
-        <w:t xml:space="preserve">works across media, risk eliding their textual pecularities.</w:t>
+        <w:t xml:space="preserve">untranslated and untranslatably textual, rather than merely a</w:t>
+      </w:r>
+      <w:r>
+        <w:t xml:space="preserve"> </w:t>
+      </w:r>
+      <w:r>
+        <w:t xml:space="preserve">representation of the visual. The ekphrastic tradition has often read</w:t>
+      </w:r>
+      <w:r>
+        <w:t xml:space="preserve"> </w:t>
+      </w:r>
+      <w:r>
+        <w:t xml:space="preserve">particular varieties of textual images as derivatives or descriptions of</w:t>
+      </w:r>
+      <w:r>
+        <w:t xml:space="preserve"> </w:t>
+      </w:r>
+      <w:r>
+        <w:t xml:space="preserve">prior visual phenomena, such as works of visual art. Similarly, some</w:t>
+      </w:r>
+      <w:r>
+        <w:t xml:space="preserve"> </w:t>
+      </w:r>
+      <w:r>
+        <w:t xml:space="preserve">contemporary studies in modernist intermediality, while focused on</w:t>
+      </w:r>
+      <w:r>
+        <w:t xml:space="preserve"> </w:t>
+      </w:r>
+      <w:r>
+        <w:t xml:space="preserve">parallels between modernist works across media, risk eliding their</w:t>
+      </w:r>
+      <w:r>
+        <w:t xml:space="preserve"> </w:t>
+      </w:r>
+      <w:r>
+        <w:t xml:space="preserve">textual pecularities.</w:t>
       </w:r>
     </w:p>
     <w:p>
@@ -2081,19 +2081,19 @@
         <w:pStyle w:val="BodyText"/>
       </w:pPr>
       <w:r>
-        <w:t xml:space="preserve">Writing and cinema were never very far apart among the high modernists.</w:t>
-      </w:r>
-      <w:r>
-        <w:t xml:space="preserve"> </w:t>
-      </w:r>
-      <w:r>
-        <w:t xml:space="preserve">James Joyce briefly interrupted his self-imposed exile on the continent</w:t>
-      </w:r>
-      <w:r>
-        <w:t xml:space="preserve"> </w:t>
-      </w:r>
-      <w:r>
-        <w:t xml:space="preserve">to attempt to open a cinema in Dublin, in 1909</w:t>
+        <w:t xml:space="preserve">Writing and cinema were never far apart among the high modernists. James</w:t>
+      </w:r>
+      <w:r>
+        <w:t xml:space="preserve"> </w:t>
+      </w:r>
+      <w:r>
+        <w:t xml:space="preserve">Joyce briefly interrupted his self-imposed exile on the continent to</w:t>
+      </w:r>
+      <w:r>
+        <w:t xml:space="preserve"> </w:t>
+      </w:r>
+      <w:r>
+        <w:t xml:space="preserve">attempt to open a cinema in Dublin, in 1909</w:t>
       </w:r>
       <w:r>
         <w:t xml:space="preserve"> </w:t>
@@ -3324,19 +3324,19 @@
         <w:t xml:space="preserve"> </w:t>
       </w:r>
       <w:r>
-        <w:t xml:space="preserve">celebrated them, since their imagistic qualities are largely a result of</w:t>
-      </w:r>
-      <w:r>
-        <w:t xml:space="preserve"> </w:t>
-      </w:r>
-      <w:r>
-        <w:t xml:space="preserve">the textual transformations undergone as they deteriorated into</w:t>
-      </w:r>
-      <w:r>
-        <w:t xml:space="preserve"> </w:t>
-      </w:r>
-      <w:r>
-        <w:t xml:space="preserve">fragments, and were translated into smaller fragments.</w:t>
+        <w:t xml:space="preserve">celebrated them, since their imagistic qualities are a result of the</w:t>
+      </w:r>
+      <w:r>
+        <w:t xml:space="preserve"> </w:t>
+      </w:r>
+      <w:r>
+        <w:t xml:space="preserve">textual transformations undergone as they deteriorated into fragments,</w:t>
+      </w:r>
+      <w:r>
+        <w:t xml:space="preserve"> </w:t>
+      </w:r>
+      <w:r>
+        <w:t xml:space="preserve">and were translated into smaller fragments.</w:t>
       </w:r>
     </w:p>
     <w:p>
@@ -3517,10 +3517,22 @@
         <w:t xml:space="preserve">“</w:t>
       </w:r>
       <w:r>
-        <w:t xml:space="preserve">Daisy</w:t>
-      </w:r>
-      <w:r>
-        <w:t xml:space="preserve">”</w:t>
+        <w:t xml:space="preserve">Daisy,</w:t>
+      </w:r>
+      <w:r>
+        <w:t xml:space="preserve">”</w:t>
+      </w:r>
+      <w:r>
+        <w:t xml:space="preserve"> </w:t>
+      </w:r>
+      <w:r>
+        <w:t xml:space="preserve">which reprises the theme of</w:t>
+      </w:r>
+      <w:r>
+        <w:t xml:space="preserve"> </w:t>
+      </w:r>
+      <w:r>
+        <w:t xml:space="preserve">Catullus 53</w:t>
       </w:r>
       <w:r>
         <w:t xml:space="preserve"> </w:t>
@@ -3541,13 +3553,7 @@
         <w:t xml:space="preserve">13)</w:t>
       </w:r>
       <w:r>
-        <w:t xml:space="preserve">, which</w:t>
-      </w:r>
-      <w:r>
-        <w:t xml:space="preserve"> </w:t>
-      </w:r>
-      <w:r>
-        <w:t xml:space="preserve">reprises the theme of Catullus 53.</w:t>
+        <w:t xml:space="preserve">.</w:t>
       </w:r>
     </w:p>
     <w:p>
@@ -3971,31 +3977,37 @@
         <w:t xml:space="preserve"> </w:t>
       </w:r>
       <w:r>
-        <w:t xml:space="preserve">stone of the same color, and Noguchi makes a point to mention that they</w:t>
-      </w:r>
-      <w:r>
-        <w:t xml:space="preserve"> </w:t>
-      </w:r>
-      <w:r>
-        <w:t xml:space="preserve">are a sequence, rather than an assemblage. The scale of this simile is</w:t>
-      </w:r>
-      <w:r>
-        <w:t xml:space="preserve"> </w:t>
-      </w:r>
-      <w:r>
-        <w:t xml:space="preserve">also very small. As in Pound’s early work, leaves abound, and everything</w:t>
-      </w:r>
-      <w:r>
-        <w:t xml:space="preserve"> </w:t>
-      </w:r>
-      <w:r>
-        <w:t xml:space="preserve">is very wet. It is the scale of the object: that can be held in the</w:t>
-      </w:r>
-      <w:r>
-        <w:t xml:space="preserve"> </w:t>
-      </w:r>
-      <w:r>
-        <w:t xml:space="preserve">hand.</w:t>
+        <w:t xml:space="preserve">stone of the same color, which constitutes a transformation in hardness</w:t>
+      </w:r>
+      <w:r>
+        <w:t xml:space="preserve"> </w:t>
+      </w:r>
+      <w:r>
+        <w:t xml:space="preserve">from water to stone. Noguchi makes a point to mention that they are a</w:t>
+      </w:r>
+      <w:r>
+        <w:t xml:space="preserve"> </w:t>
+      </w:r>
+      <w:r>
+        <w:t xml:space="preserve">sequence, rather than an assemblage. The scale of this simile is also</w:t>
+      </w:r>
+      <w:r>
+        <w:t xml:space="preserve"> </w:t>
+      </w:r>
+      <w:r>
+        <w:t xml:space="preserve">very small: on the scale of centimeters. As in Pound’s early work,</w:t>
+      </w:r>
+      <w:r>
+        <w:t xml:space="preserve"> </w:t>
+      </w:r>
+      <w:r>
+        <w:t xml:space="preserve">leaves abound, and everything is very wet. It is the scale of the</w:t>
+      </w:r>
+      <w:r>
+        <w:t xml:space="preserve"> </w:t>
+      </w:r>
+      <w:r>
+        <w:t xml:space="preserve">object: that which can be held in the hand.</w:t>
       </w:r>
     </w:p>
     <w:p>
@@ -4262,7 +4274,25 @@
         <w:pStyle w:val="FirstParagraph"/>
       </w:pPr>
       <w:r>
-        <w:t xml:space="preserve">West’s image of words as</w:t>
+        <w:t xml:space="preserve">West’s images abound in part-whole relations: burning is a process which</w:t>
+      </w:r>
+      <w:r>
+        <w:t xml:space="preserve"> </w:t>
+      </w:r>
+      <w:r>
+        <w:t xml:space="preserve">transforms single objects into many ashes; skeletons are disconnected</w:t>
+      </w:r>
+      <w:r>
+        <w:t xml:space="preserve"> </w:t>
+      </w:r>
+      <w:r>
+        <w:t xml:space="preserve">assemblages of pieces, in contrast with the continuity of the flesh; and</w:t>
+      </w:r>
+      <w:r>
+        <w:t xml:space="preserve"> </w:t>
+      </w:r>
+      <w:r>
+        <w:t xml:space="preserve">words are fragmentary</w:t>
       </w:r>
       <w:r>
         <w:t xml:space="preserve"> </w:t>
@@ -4280,19 +4310,61 @@
         <w:t xml:space="preserve"> </w:t>
       </w:r>
       <w:r>
-        <w:t xml:space="preserve">is of words as</w:t>
-      </w:r>
-      <w:r>
-        <w:t xml:space="preserve"> </w:t>
-      </w:r>
-      <w:r>
-        <w:t xml:space="preserve">fragments, and as material objects. All matter is star dust, but ideas,</w:t>
-      </w:r>
-      <w:r>
-        <w:t xml:space="preserve"> </w:t>
-      </w:r>
-      <w:r>
-        <w:t xml:space="preserve">and the words that approximate them, are not always material.</w:t>
+        <w:t xml:space="preserve">which the poet must</w:t>
+      </w:r>
+      <w:r>
+        <w:t xml:space="preserve"> </w:t>
+      </w:r>
+      <w:r>
+        <w:t xml:space="preserve">“</w:t>
+      </w:r>
+      <w:r>
+        <w:t xml:space="preserve">whirl</w:t>
+      </w:r>
+      <w:r>
+        <w:t xml:space="preserve">”</w:t>
+      </w:r>
+      <w:r>
+        <w:t xml:space="preserve"> </w:t>
+      </w:r>
+      <w:r>
+        <w:t xml:space="preserve">into a solid</w:t>
+      </w:r>
+      <w:r>
+        <w:t xml:space="preserve"> </w:t>
+      </w:r>
+      <w:r>
+        <w:t xml:space="preserve">“</w:t>
+      </w:r>
+      <w:r>
+        <w:t xml:space="preserve">star of passion.</w:t>
+      </w:r>
+      <w:r>
+        <w:t xml:space="preserve">”</w:t>
+      </w:r>
+      <w:r>
+        <w:t xml:space="preserve"> </w:t>
+      </w:r>
+      <w:r>
+        <w:t xml:space="preserve">Under a cosmological</w:t>
+      </w:r>
+      <w:r>
+        <w:t xml:space="preserve"> </w:t>
+      </w:r>
+      <w:r>
+        <w:t xml:space="preserve">taxonomy, all matter is star dust, but ideas, and the words that</w:t>
+      </w:r>
+      <w:r>
+        <w:t xml:space="preserve"> </w:t>
+      </w:r>
+      <w:r>
+        <w:t xml:space="preserve">approximate them, are immaterial. West’s analogy, then, gestures towards</w:t>
+      </w:r>
+      <w:r>
+        <w:t xml:space="preserve"> </w:t>
+      </w:r>
+      <w:r>
+        <w:t xml:space="preserve">the physical, as a remedy to a poetry of abstractions.</w:t>
       </w:r>
     </w:p>
     <w:p>
@@ -4482,19 +4554,19 @@
         <w:t xml:space="preserve"> </w:t>
       </w:r>
       <w:r>
-        <w:t xml:space="preserve">indicator (工, gōng, for 紅, hóng). 糸 was originally pictogrammatic,</w:t>
-      </w:r>
-      <w:r>
-        <w:t xml:space="preserve"> </w:t>
-      </w:r>
-      <w:r>
-        <w:t xml:space="preserve">but like many Chinese characters, evolved well beyond representational</w:t>
-      </w:r>
-      <w:r>
-        <w:t xml:space="preserve"> </w:t>
-      </w:r>
-      <w:r>
-        <w:t xml:space="preserve">recognition. This</w:t>
+        <w:t xml:space="preserve">indicator (工, gōng, for 紅, hóng). 糸 was pictogrammatic in its</w:t>
+      </w:r>
+      <w:r>
+        <w:t xml:space="preserve"> </w:t>
+      </w:r>
+      <w:r>
+        <w:t xml:space="preserve">earliest known form, but like many Chinese characters, evolved well</w:t>
+      </w:r>
+      <w:r>
+        <w:t xml:space="preserve"> </w:t>
+      </w:r>
+      <w:r>
+        <w:t xml:space="preserve">beyond representational recognition. This</w:t>
       </w:r>
       <w:r>
         <w:t xml:space="preserve"> </w:t>
@@ -4521,165 +4593,879 @@
         <w:t xml:space="preserve">“</w:t>
       </w:r>
       <w:r>
+        <w:t xml:space="preserve">The Garden,</w:t>
+      </w:r>
+      <w:r>
+        <w:t xml:space="preserve">”</w:t>
+      </w:r>
+      <w:r>
+        <w:t xml:space="preserve"> </w:t>
+      </w:r>
+      <w:r>
+        <w:t xml:space="preserve">and elsewhere in his work.</w:t>
+      </w:r>
+    </w:p>
+    <w:p>
+      <w:pPr>
+        <w:pStyle w:val="BodyText"/>
+      </w:pPr>
+      <w:r>
+        <w:t xml:space="preserve">Crucially, Pound either doesn’t know, or avoids mentioning the phonetic</w:t>
+      </w:r>
+      <w:r>
+        <w:t xml:space="preserve"> </w:t>
+      </w:r>
+      <w:r>
+        <w:t xml:space="preserve">indicators of Chinese writing, probably because it would complicate his</w:t>
+      </w:r>
+      <w:r>
+        <w:t xml:space="preserve"> </w:t>
+      </w:r>
+      <w:r>
+        <w:t xml:space="preserve">“</w:t>
+      </w:r>
+      <w:r>
+        <w:t xml:space="preserve">ideogrammatic method,</w:t>
+      </w:r>
+      <w:r>
+        <w:t xml:space="preserve">”</w:t>
+      </w:r>
+      <w:r>
+        <w:t xml:space="preserve"> </w:t>
+      </w:r>
+      <w:r>
+        <w:t xml:space="preserve">and contradict his view of the Chinese written</w:t>
+      </w:r>
+      <w:r>
+        <w:t xml:space="preserve"> </w:t>
+      </w:r>
+      <w:r>
+        <w:t xml:space="preserve">language</w:t>
+      </w:r>
+      <w:r>
+        <w:t xml:space="preserve"> </w:t>
+      </w:r>
+      <w:r>
+        <w:t xml:space="preserve">“</w:t>
+      </w:r>
+      <w:r>
+        <w:t xml:space="preserve">as a medium for poetry,</w:t>
+      </w:r>
+      <w:r>
+        <w:t xml:space="preserve">”</w:t>
+      </w:r>
+      <w:r>
+        <w:t xml:space="preserve"> </w:t>
+      </w:r>
+      <w:r>
+        <w:t xml:space="preserve">following the title of Fenollosa’s</w:t>
+      </w:r>
+      <w:r>
+        <w:t xml:space="preserve"> </w:t>
+      </w:r>
+      <w:r>
+        <w:t xml:space="preserve">treatise</w:t>
+      </w:r>
+      <w:r>
+        <w:t xml:space="preserve"> </w:t>
+      </w:r>
+      <w:r>
+        <w:t xml:space="preserve">(Fenollosa et al.)</w:t>
+      </w:r>
+      <w:r>
+        <w:t xml:space="preserve">. This is to be expected, since</w:t>
+      </w:r>
+      <w:r>
+        <w:t xml:space="preserve"> </w:t>
+      </w:r>
+      <w:r>
+        <w:t xml:space="preserve">we now know that Pound neither spoke nor read Chinese. Yet this didn’t</w:t>
+      </w:r>
+      <w:r>
+        <w:t xml:space="preserve"> </w:t>
+      </w:r>
+      <w:r>
+        <w:t xml:space="preserve">stop him from</w:t>
+      </w:r>
+      <w:r>
+        <w:t xml:space="preserve"> </w:t>
+      </w:r>
+      <w:r>
+        <w:t xml:space="preserve">“</w:t>
+      </w:r>
+      <w:r>
+        <w:t xml:space="preserve">translating</w:t>
+      </w:r>
+      <w:r>
+        <w:t xml:space="preserve">”</w:t>
+      </w:r>
+      <w:r>
+        <w:t xml:space="preserve"> </w:t>
+      </w:r>
+      <w:r>
+        <w:t xml:space="preserve">a volume of Chinese poetry,</w:t>
+      </w:r>
+      <w:r>
+        <w:t xml:space="preserve"> </w:t>
+      </w:r>
+      <w:r>
+        <w:rPr>
+          <w:i/>
+        </w:rPr>
+        <w:t xml:space="preserve">Cathay</w:t>
+      </w:r>
+      <w:r>
+        <w:t xml:space="preserve">,</w:t>
+      </w:r>
+      <w:r>
+        <w:t xml:space="preserve"> </w:t>
+      </w:r>
+      <w:r>
+        <w:t xml:space="preserve">from Li Bai (李白).</w:t>
+      </w:r>
+      <w:r>
+        <w:t xml:space="preserve"> </w:t>
+      </w:r>
+      <w:r>
+        <w:t xml:space="preserve">“</w:t>
+      </w:r>
+      <w:r>
+        <w:t xml:space="preserve">Cathay</w:t>
+      </w:r>
+      <w:r>
+        <w:t xml:space="preserve">”</w:t>
+      </w:r>
+      <w:r>
+        <w:t xml:space="preserve"> </w:t>
+      </w:r>
+      <w:r>
+        <w:t xml:space="preserve">itself is an archaic term for China,</w:t>
+      </w:r>
+      <w:r>
+        <w:t xml:space="preserve"> </w:t>
+      </w:r>
+      <w:r>
+        <w:t xml:space="preserve">chiefly used in poetry, to denote an exotic, faraway place: it appears</w:t>
+      </w:r>
+      <w:r>
+        <w:t xml:space="preserve"> </w:t>
+      </w:r>
+      <w:r>
+        <w:t xml:space="preserve">as</w:t>
+      </w:r>
+      <w:r>
+        <w:t xml:space="preserve"> </w:t>
+      </w:r>
+      <w:r>
+        <w:t xml:space="preserve">“</w:t>
+      </w:r>
+      <w:r>
+        <w:t xml:space="preserve">far Cathay</w:t>
+      </w:r>
+      <w:r>
+        <w:t xml:space="preserve">”</w:t>
+      </w:r>
+      <w:r>
+        <w:t xml:space="preserve"> </w:t>
+      </w:r>
+      <w:r>
+        <w:t xml:space="preserve">alongside</w:t>
+      </w:r>
+      <w:r>
+        <w:t xml:space="preserve"> </w:t>
+      </w:r>
+      <w:r>
+        <w:t xml:space="preserve">“</w:t>
+      </w:r>
+      <w:r>
+        <w:t xml:space="preserve">Ceylon</w:t>
+      </w:r>
+      <w:r>
+        <w:t xml:space="preserve">”</w:t>
+      </w:r>
+      <w:r>
+        <w:t xml:space="preserve"> </w:t>
+      </w:r>
+      <w:r>
+        <w:t xml:space="preserve">and</w:t>
+      </w:r>
+      <w:r>
+        <w:t xml:space="preserve"> </w:t>
+      </w:r>
+      <w:r>
+        <w:t xml:space="preserve">“</w:t>
+      </w:r>
+      <w:r>
+        <w:t xml:space="preserve">Inde</w:t>
+      </w:r>
+      <w:r>
+        <w:t xml:space="preserve">”</w:t>
+      </w:r>
+      <w:r>
+        <w:t xml:space="preserve"> </w:t>
+      </w:r>
+      <w:r>
+        <w:t xml:space="preserve">in Lord Byron’s</w:t>
+      </w:r>
+      <w:r>
+        <w:t xml:space="preserve"> </w:t>
+      </w:r>
+      <w:r>
+        <w:t xml:space="preserve">“</w:t>
+      </w:r>
+      <w:r>
+        <w:t xml:space="preserve">Don Juan,</w:t>
+      </w:r>
+      <w:r>
+        <w:t xml:space="preserve">”</w:t>
+      </w:r>
+      <w:r>
+        <w:t xml:space="preserve"> </w:t>
+      </w:r>
+      <w:r>
+        <w:t xml:space="preserve">for example</w:t>
+      </w:r>
+      <w:r>
+        <w:t xml:space="preserve"> </w:t>
+      </w:r>
+      <w:r>
+        <w:t xml:space="preserve">(“Cathay, N.”)</w:t>
+      </w:r>
+      <w:r>
+        <w:t xml:space="preserve">. The subtitle of this volume</w:t>
+      </w:r>
+      <w:r>
+        <w:t xml:space="preserve"> </w:t>
+      </w:r>
+      <w:r>
+        <w:t xml:space="preserve">emphasizes this sense of distance Pound sought to evoke, by tracing a</w:t>
+      </w:r>
+      <w:r>
+        <w:t xml:space="preserve"> </w:t>
+      </w:r>
+      <w:r>
+        <w:t xml:space="preserve">long path of the provenance of the original text:</w:t>
+      </w:r>
+      <w:r>
+        <w:t xml:space="preserve"> </w:t>
+      </w:r>
+      <w:r>
+        <w:t xml:space="preserve">“</w:t>
+      </w:r>
+      <w:r>
+        <w:t xml:space="preserve">for the most part</w:t>
+      </w:r>
+      <w:r>
+        <w:t xml:space="preserve"> </w:t>
+      </w:r>
+      <w:r>
+        <w:t xml:space="preserve">from the Chinese of Rihaku, from the notes of the late Ernest Fenollosa,</w:t>
+      </w:r>
+      <w:r>
+        <w:t xml:space="preserve"> </w:t>
+      </w:r>
+      <w:r>
+        <w:t xml:space="preserve">and the decipherings of the professors Mori and Ariga.</w:t>
+      </w:r>
+      <w:r>
+        <w:t xml:space="preserve">”</w:t>
+      </w:r>
+      <w:r>
+        <w:t xml:space="preserve"> </w:t>
+      </w:r>
+      <w:r>
+        <w:t xml:space="preserve">Rather than</w:t>
+      </w:r>
+      <w:r>
+        <w:t xml:space="preserve"> </w:t>
+      </w:r>
+      <w:r>
+        <w:t xml:space="preserve">translating, from the Chinese, however, Pound worked from wordwise</w:t>
+      </w:r>
+      <w:r>
+        <w:t xml:space="preserve"> </w:t>
+      </w:r>
+      <w:r>
+        <w:t xml:space="preserve">literal glosses of individual Chinese characters, as told to the</w:t>
+      </w:r>
+      <w:r>
+        <w:t xml:space="preserve"> </w:t>
+      </w:r>
+      <w:r>
+        <w:t xml:space="preserve">American art historian Ernest Fenollosa by his Japanese tutors.</w:t>
+      </w:r>
+    </w:p>
+    <w:p>
+      <w:pPr>
+        <w:pStyle w:val="BodyText"/>
+      </w:pPr>
+      <w:r>
+        <w:t xml:space="preserve">Pound’s quickness to point out the provenance of his text feels</w:t>
+      </w:r>
+      <w:r>
+        <w:t xml:space="preserve"> </w:t>
+      </w:r>
+      <w:r>
+        <w:t xml:space="preserve">anxiously insistent, not unlike the testimonials that accompany</w:t>
+      </w:r>
+      <w:r>
+        <w:t xml:space="preserve"> </w:t>
+      </w:r>
+      <w:r>
+        <w:t xml:space="preserve">nineteenth-century hoax novels. As the only one with access to</w:t>
+      </w:r>
+      <w:r>
+        <w:t xml:space="preserve"> </w:t>
+      </w:r>
+      <w:r>
+        <w:t xml:space="preserve">Fenollosa’s notes, Pound becomes the priest with the sole power to</w:t>
+      </w:r>
+      <w:r>
+        <w:t xml:space="preserve"> </w:t>
+      </w:r>
+      <w:r>
+        <w:t xml:space="preserve">“</w:t>
+      </w:r>
+      <w:r>
+        <w:t xml:space="preserve">translate</w:t>
+      </w:r>
+      <w:r>
+        <w:t xml:space="preserve">”</w:t>
+      </w:r>
+      <w:r>
+        <w:t xml:space="preserve"> </w:t>
+      </w:r>
+      <w:r>
+        <w:t xml:space="preserve">them into poetry—had he worked directly from the Chinese</w:t>
+      </w:r>
+      <w:r>
+        <w:t xml:space="preserve"> </w:t>
+      </w:r>
+      <w:r>
+        <w:t xml:space="preserve">texts, he would’ve had to have contended with Chinese scholars, who</w:t>
+      </w:r>
+      <w:r>
+        <w:t xml:space="preserve"> </w:t>
+      </w:r>
+      <w:r>
+        <w:t xml:space="preserve">could accurately understand the original. But this marketing ploy seemed</w:t>
+      </w:r>
+      <w:r>
+        <w:t xml:space="preserve"> </w:t>
+      </w:r>
+      <w:r>
+        <w:t xml:space="preserve">to have worked: the celebrity of</w:t>
+      </w:r>
+      <w:r>
+        <w:t xml:space="preserve"> </w:t>
+      </w:r>
+      <w:r>
+        <w:rPr>
+          <w:i/>
+        </w:rPr>
+        <w:t xml:space="preserve">Cathay</w:t>
+      </w:r>
+      <w:r>
+        <w:t xml:space="preserve"> </w:t>
+      </w:r>
+      <w:r>
+        <w:t xml:space="preserve">is what prompted T.S.</w:t>
+      </w:r>
+      <w:r>
+        <w:t xml:space="preserve"> </w:t>
+      </w:r>
+      <w:r>
+        <w:t xml:space="preserve">Eliot, in his introduction to the 1928</w:t>
+      </w:r>
+      <w:r>
+        <w:t xml:space="preserve"> </w:t>
+      </w:r>
+      <w:r>
+        <w:rPr>
+          <w:i/>
+        </w:rPr>
+        <w:t xml:space="preserve">Selected Poems of Ezra</w:t>
+      </w:r>
+      <w:r>
+        <w:rPr>
+          <w:i/>
+        </w:rPr>
+        <w:t xml:space="preserve"> </w:t>
+      </w:r>
+      <w:r>
+        <w:rPr>
+          <w:i/>
+        </w:rPr>
+        <w:t xml:space="preserve">Pound</w:t>
+      </w:r>
+      <w:r>
+        <w:t xml:space="preserve">, to call Pound</w:t>
+      </w:r>
+      <w:r>
+        <w:t xml:space="preserve"> </w:t>
+      </w:r>
+      <w:r>
+        <w:t xml:space="preserve">“</w:t>
+      </w:r>
+      <w:r>
+        <w:t xml:space="preserve">the inventor of Chinese poetry for our time</w:t>
+      </w:r>
+      <w:r>
+        <w:t xml:space="preserve">”</w:t>
+      </w:r>
+      <w:r>
+        <w:t xml:space="preserve"> </w:t>
+      </w:r>
+      <w:r>
+        <w:t xml:space="preserve">(Ezra Pound,</w:t>
+      </w:r>
+      <w:r>
+        <w:t xml:space="preserve"> </w:t>
+      </w:r>
+      <w:r>
+        <w:rPr>
+          <w:i/>
+        </w:rPr>
+        <w:t xml:space="preserve">Selected Poems</w:t>
+      </w:r>
+      <w:r>
+        <w:t xml:space="preserve">)</w:t>
+      </w:r>
+      <w:r>
+        <w:t xml:space="preserve">. Ming Xie compellingly glosses Eliot’s</w:t>
+      </w:r>
+      <w:r>
+        <w:t xml:space="preserve"> </w:t>
+      </w:r>
+      <w:r>
+        <w:t xml:space="preserve">statement as ambiguous, however:</w:t>
+      </w:r>
+      <w:r>
+        <w:t xml:space="preserve"> </w:t>
+      </w:r>
+      <w:r>
+        <w:t xml:space="preserve">“</w:t>
+      </w:r>
+      <w:r>
+        <w:t xml:space="preserve">it could mean either that Pound,</w:t>
+      </w:r>
+      <w:r>
+        <w:t xml:space="preserve"> </w:t>
+      </w:r>
+      <w:r>
+        <w:t xml:space="preserve">equipped with knowledge of Chinese language and literature,</w:t>
+      </w:r>
+      <w:r>
+        <w:t xml:space="preserve"> </w:t>
+      </w:r>
+      <w:r>
+        <w:t xml:space="preserve">single-handedly</w:t>
+      </w:r>
+      <w:r>
+        <w:t xml:space="preserve"> </w:t>
+      </w:r>
+      <w:r>
+        <w:rPr>
+          <w:i/>
+        </w:rPr>
+        <w:t xml:space="preserve">created</w:t>
+      </w:r>
+      <w:r>
+        <w:t xml:space="preserve"> </w:t>
+      </w:r>
+      <w:r>
+        <w:t xml:space="preserve">Chinese poetry for his contemporaries as</w:t>
+      </w:r>
+      <w:r>
+        <w:t xml:space="preserve"> </w:t>
+      </w:r>
+      <w:r>
+        <w:t xml:space="preserve">a model for poetry, … or equally that with no knowledge of</w:t>
+      </w:r>
+      <w:r>
+        <w:t xml:space="preserve"> </w:t>
+      </w:r>
+      <w:r>
+        <w:t xml:space="preserve">Chinese at all Pound in fact</w:t>
+      </w:r>
+      <w:r>
+        <w:t xml:space="preserve"> </w:t>
+      </w:r>
+      <w:r>
+        <w:rPr>
+          <w:i/>
+        </w:rPr>
+        <w:t xml:space="preserve">invented</w:t>
+      </w:r>
+      <w:r>
+        <w:t xml:space="preserve">, that is</w:t>
+      </w:r>
+      <w:r>
+        <w:t xml:space="preserve"> </w:t>
+      </w:r>
+      <w:r>
+        <w:t xml:space="preserve">‘</w:t>
+      </w:r>
+      <w:r>
+        <w:t xml:space="preserve">fabricated,</w:t>
+      </w:r>
+      <w:r>
+        <w:t xml:space="preserve">’</w:t>
+      </w:r>
+      <w:r>
+        <w:t xml:space="preserve"> </w:t>
+      </w:r>
+      <w:r>
+        <w:t xml:space="preserve">an</w:t>
+      </w:r>
+      <w:r>
+        <w:t xml:space="preserve"> </w:t>
+      </w:r>
+      <w:r>
+        <w:t xml:space="preserve">image of Chinese poetry that does not correspond to the reality of</w:t>
+      </w:r>
+      <w:r>
+        <w:t xml:space="preserve"> </w:t>
+      </w:r>
+      <w:r>
+        <w:t xml:space="preserve">Chinese poetry</w:t>
+      </w:r>
+      <w:r>
+        <w:t xml:space="preserve">”</w:t>
+      </w:r>
+      <w:r>
+        <w:t xml:space="preserve"> </w:t>
+      </w:r>
+      <w:r>
+        <w:t xml:space="preserve">(Xie 223)</w:t>
+      </w:r>
+      <w:r>
+        <w:t xml:space="preserve">.</w:t>
+      </w:r>
+    </w:p>
+    <w:p>
+      <w:pPr>
+        <w:pStyle w:val="BodyText"/>
+      </w:pPr>
+      <w:r>
+        <w:t xml:space="preserve">The celebration of Chinese writing in</w:t>
+      </w:r>
+      <w:r>
+        <w:t xml:space="preserve"> </w:t>
+      </w:r>
+      <w:r>
+        <w:rPr>
+          <w:i/>
+        </w:rPr>
+        <w:t xml:space="preserve">ABC of Reading</w:t>
+      </w:r>
+      <w:r>
+        <w:t xml:space="preserve">, besides</w:t>
+      </w:r>
+      <w:r>
+        <w:t xml:space="preserve"> </w:t>
+      </w:r>
+      <w:r>
+        <w:t xml:space="preserve">being unfaithful to the Chinese language, has the effect of</w:t>
+      </w:r>
+      <w:r>
+        <w:t xml:space="preserve"> </w:t>
+      </w:r>
+      <w:r>
+        <w:t xml:space="preserve">romanticizing, and ultimately dismissing, Chinese poetry. By ignoring</w:t>
+      </w:r>
+      <w:r>
+        <w:t xml:space="preserve"> </w:t>
+      </w:r>
+      <w:r>
+        <w:t xml:space="preserve">the practical aspects of Chinese characters, such as their phonetic</w:t>
+      </w:r>
+      <w:r>
+        <w:t xml:space="preserve"> </w:t>
+      </w:r>
+      <w:r>
+        <w:t xml:space="preserve">indicators, Pound only reinforces the stereotypical conception of</w:t>
+      </w:r>
+      <w:r>
+        <w:t xml:space="preserve"> </w:t>
+      </w:r>
+      <w:r>
+        <w:t xml:space="preserve">Chinese culture as mysterious, spiritual, or symbolic. Chinese writing</w:t>
+      </w:r>
+      <w:r>
+        <w:t xml:space="preserve"> </w:t>
+      </w:r>
+      <w:r>
+        <w:t xml:space="preserve">is not translated, in</w:t>
+      </w:r>
+      <w:r>
+        <w:t xml:space="preserve"> </w:t>
+      </w:r>
+      <w:r>
+        <w:rPr>
+          <w:i/>
+        </w:rPr>
+        <w:t xml:space="preserve">Cathay</w:t>
+      </w:r>
+      <w:r>
+        <w:t xml:space="preserve">, but</w:t>
+      </w:r>
+      <w:r>
+        <w:t xml:space="preserve"> </w:t>
+      </w:r>
+      <w:r>
+        <w:t xml:space="preserve">“</w:t>
+      </w:r>
+      <w:r>
+        <w:t xml:space="preserve">deciphered.</w:t>
+      </w:r>
+      <w:r>
+        <w:t xml:space="preserve">”</w:t>
+      </w:r>
+      <w:r>
+        <w:t xml:space="preserve"> </w:t>
+      </w:r>
+      <w:r>
+        <w:t xml:space="preserve">However, as</w:t>
+      </w:r>
+      <w:r>
+        <w:t xml:space="preserve"> </w:t>
+      </w:r>
+      <w:r>
+        <w:t xml:space="preserve">scholars of Chinese literature are quick to interject, Pound is almost</w:t>
+      </w:r>
+      <w:r>
+        <w:t xml:space="preserve"> </w:t>
+      </w:r>
+      <w:r>
+        <w:t xml:space="preserve">too easy of a target. The interest of Pound’s</w:t>
+      </w:r>
+      <w:r>
+        <w:t xml:space="preserve"> </w:t>
+      </w:r>
+      <w:r>
+        <w:rPr>
+          <w:i/>
+        </w:rPr>
+        <w:t xml:space="preserve">Cathay</w:t>
+      </w:r>
+      <w:r>
+        <w:t xml:space="preserve"> </w:t>
+      </w:r>
+      <w:r>
+        <w:t xml:space="preserve">is not in</w:t>
+      </w:r>
+      <w:r>
+        <w:t xml:space="preserve"> </w:t>
+      </w:r>
+      <w:r>
+        <w:t xml:space="preserve">its verisimilitude, that is, to its accuracy as translation, but in</w:t>
+      </w:r>
+      <w:r>
+        <w:t xml:space="preserve"> </w:t>
+      </w:r>
+      <w:r>
+        <w:t xml:space="preserve">departure from the originals: in its</w:t>
+      </w:r>
+      <w:r>
+        <w:t xml:space="preserve"> </w:t>
+      </w:r>
+      <w:r>
+        <w:rPr>
+          <w:i/>
+        </w:rPr>
+        <w:t xml:space="preserve">imagination</w:t>
+      </w:r>
+      <w:r>
+        <w:t xml:space="preserve">. As such, some</w:t>
+      </w:r>
+      <w:r>
+        <w:t xml:space="preserve"> </w:t>
+      </w:r>
+      <w:r>
+        <w:t xml:space="preserve">of Pound’s inventions, or imaginations, exhibit strong visual</w:t>
+      </w:r>
+      <w:r>
+        <w:t xml:space="preserve"> </w:t>
+      </w:r>
+      <w:r>
+        <w:t xml:space="preserve">components. Timothy Billings traces some of Pound’s additions to</w:t>
+      </w:r>
+      <w:r>
+        <w:t xml:space="preserve"> </w:t>
+      </w:r>
+      <w:r>
+        <w:t xml:space="preserve">“</w:t>
+      </w:r>
+      <w:r>
         <w:t xml:space="preserve">The</w:t>
       </w:r>
       <w:r>
         <w:t xml:space="preserve"> </w:t>
       </w:r>
       <w:r>
-        <w:t xml:space="preserve">Garden,</w:t>
-      </w:r>
-      <w:r>
-        <w:t xml:space="preserve">”</w:t>
-      </w:r>
-      <w:r>
-        <w:t xml:space="preserve"> </w:t>
-      </w:r>
-      <w:r>
-        <w:t xml:space="preserve">and elsewhere in his work.</w:t>
-      </w:r>
-    </w:p>
-    <w:p>
-      <w:pPr>
-        <w:pStyle w:val="BodyText"/>
-      </w:pPr>
-      <w:r>
-        <w:t xml:space="preserve">Crucially, Pound either doesn’t know, or avoids mentioning the phonetic</w:t>
-      </w:r>
-      <w:r>
-        <w:t xml:space="preserve"> </w:t>
-      </w:r>
-      <w:r>
-        <w:t xml:space="preserve">indicators of Chinese writing, probably because it would complicate his</w:t>
-      </w:r>
-      <w:r>
-        <w:t xml:space="preserve"> </w:t>
-      </w:r>
-      <w:r>
-        <w:t xml:space="preserve">“</w:t>
-      </w:r>
-      <w:r>
-        <w:t xml:space="preserve">ideogrammatic method,</w:t>
-      </w:r>
-      <w:r>
-        <w:t xml:space="preserve">”</w:t>
-      </w:r>
-      <w:r>
-        <w:t xml:space="preserve"> </w:t>
-      </w:r>
-      <w:r>
-        <w:t xml:space="preserve">and contradict his view of the Chinese written</w:t>
-      </w:r>
-      <w:r>
-        <w:t xml:space="preserve"> </w:t>
-      </w:r>
-      <w:r>
-        <w:t xml:space="preserve">language</w:t>
-      </w:r>
-      <w:r>
-        <w:t xml:space="preserve"> </w:t>
-      </w:r>
-      <w:r>
-        <w:t xml:space="preserve">“</w:t>
-      </w:r>
-      <w:r>
-        <w:t xml:space="preserve">as a medium for poetry,</w:t>
-      </w:r>
-      <w:r>
-        <w:t xml:space="preserve">”</w:t>
-      </w:r>
-      <w:r>
-        <w:t xml:space="preserve"> </w:t>
-      </w:r>
-      <w:r>
-        <w:t xml:space="preserve">following the title of Fenollosa’s</w:t>
-      </w:r>
-      <w:r>
-        <w:t xml:space="preserve"> </w:t>
-      </w:r>
-      <w:r>
-        <w:t xml:space="preserve">treatise</w:t>
-      </w:r>
-      <w:r>
-        <w:t xml:space="preserve"> </w:t>
-      </w:r>
-      <w:r>
-        <w:t xml:space="preserve">(Fenollosa et al.)</w:t>
-      </w:r>
-      <w:r>
-        <w:t xml:space="preserve">. This is to be expected, since</w:t>
-      </w:r>
-      <w:r>
-        <w:t xml:space="preserve"> </w:t>
-      </w:r>
-      <w:r>
-        <w:t xml:space="preserve">we now know that Pound neither spoke nor read Chinese. Yet this didn’t</w:t>
-      </w:r>
-      <w:r>
-        <w:t xml:space="preserve"> </w:t>
-      </w:r>
-      <w:r>
-        <w:t xml:space="preserve">stop him from</w:t>
-      </w:r>
-      <w:r>
-        <w:t xml:space="preserve"> </w:t>
-      </w:r>
-      <w:r>
-        <w:t xml:space="preserve">“</w:t>
-      </w:r>
-      <w:r>
-        <w:t xml:space="preserve">translating</w:t>
-      </w:r>
-      <w:r>
-        <w:t xml:space="preserve">”</w:t>
-      </w:r>
-      <w:r>
-        <w:t xml:space="preserve"> </w:t>
-      </w:r>
-      <w:r>
-        <w:t xml:space="preserve">a volume of Chinese poetry,</w:t>
-      </w:r>
-      <w:r>
-        <w:t xml:space="preserve"> </w:t>
-      </w:r>
-      <w:r>
-        <w:rPr>
-          <w:i/>
-        </w:rPr>
-        <w:t xml:space="preserve">Cathay</w:t>
-      </w:r>
-      <w:r>
-        <w:t xml:space="preserve">,</w:t>
-      </w:r>
-      <w:r>
-        <w:t xml:space="preserve"> </w:t>
-      </w:r>
-      <w:r>
-        <w:t xml:space="preserve">from Li Bai (李白).</w:t>
-      </w:r>
-      <w:r>
-        <w:t xml:space="preserve"> </w:t>
-      </w:r>
-      <w:r>
-        <w:t xml:space="preserve">“</w:t>
-      </w:r>
-      <w:r>
-        <w:t xml:space="preserve">Cathay</w:t>
-      </w:r>
-      <w:r>
-        <w:t xml:space="preserve">”</w:t>
-      </w:r>
-      <w:r>
-        <w:t xml:space="preserve"> </w:t>
-      </w:r>
-      <w:r>
-        <w:t xml:space="preserve">itself is an archaic term for China,</w:t>
-      </w:r>
-      <w:r>
-        <w:t xml:space="preserve"> </w:t>
-      </w:r>
-      <w:r>
-        <w:t xml:space="preserve">chiefly used in poetry, to denote an exotic, faraway place: it appears</w:t>
+        <w:t xml:space="preserve">City of Choan,</w:t>
+      </w:r>
+      <w:r>
+        <w:t xml:space="preserve">”</w:t>
+      </w:r>
+      <w:r>
+        <w:t xml:space="preserve"> </w:t>
+      </w:r>
+      <w:r>
+        <w:t xml:space="preserve">for instance, where he adds the word</w:t>
+      </w:r>
+      <w:r>
+        <w:t xml:space="preserve"> </w:t>
+      </w:r>
+      <w:r>
+        <w:t xml:space="preserve">“</w:t>
+      </w:r>
+      <w:r>
+        <w:t xml:space="preserve">bright</w:t>
+      </w:r>
+      <w:r>
+        <w:t xml:space="preserve">”</w:t>
+      </w:r>
+      <w:r>
+        <w:t xml:space="preserve"> </w:t>
+      </w:r>
+      <w:r>
+        <w:t xml:space="preserve">twice:</w:t>
+      </w:r>
+      <w:r>
+        <w:t xml:space="preserve"> </w:t>
+      </w:r>
+      <w:r>
+        <w:t xml:space="preserve">“</w:t>
+      </w:r>
+      <w:r>
+        <w:t xml:space="preserve">the bright cloths and bright caps of Shin</w:t>
+      </w:r>
+      <w:r>
+        <w:t xml:space="preserve">”</w:t>
+      </w:r>
+      <w:r>
+        <w:t xml:space="preserve"> </w:t>
+      </w:r>
+      <w:r>
+        <w:t xml:space="preserve">(Pound et al. 18)</w:t>
+      </w:r>
+      <w:r>
+        <w:t xml:space="preserve">. The distances to the places Pound</w:t>
+      </w:r>
+      <w:r>
+        <w:t xml:space="preserve"> </w:t>
+      </w:r>
+      <w:r>
+        <w:t xml:space="preserve">describes allows him the freedom to inject his own imaginative visions.</w:t>
+      </w:r>
+    </w:p>
+    <w:bookmarkStart w:id="29" w:name="imaginative-distances"/>
+    <w:p>
+      <w:pPr>
+        <w:pStyle w:val="Heading3"/>
+      </w:pPr>
+      <w:bookmarkStart w:id="28" w:name="imaginative-distances"/>
+      <w:r>
+        <w:t xml:space="preserve">Imaginative Distances</w:t>
+      </w:r>
+      <w:bookmarkEnd w:id="28"/>
+    </w:p>
+    <w:bookmarkEnd w:id="29"/>
+    <w:p>
+      <w:pPr>
+        <w:pStyle w:val="FirstParagraph"/>
+      </w:pPr>
+      <w:r>
+        <w:t xml:space="preserve">One of the functions of</w:t>
+      </w:r>
+      <w:r>
+        <w:t xml:space="preserve"> </w:t>
+      </w:r>
+      <w:r>
+        <w:rPr>
+          <w:i/>
+        </w:rPr>
+        <w:t xml:space="preserve">imagination</w:t>
+      </w:r>
+      <w:r>
+        <w:t xml:space="preserve">, that is, the willing</w:t>
+      </w:r>
+      <w:r>
+        <w:t xml:space="preserve"> </w:t>
+      </w:r>
+      <w:r>
+        <w:t xml:space="preserve">creation of mental images, is to fill the gaps in one’s sensory</w:t>
+      </w:r>
+      <w:r>
+        <w:t xml:space="preserve"> </w:t>
+      </w:r>
+      <w:r>
+        <w:t xml:space="preserve">knowledge. Distant places, then—and to a greater degree distant and</w:t>
+      </w:r>
+      <w:r>
+        <w:t xml:space="preserve"> </w:t>
+      </w:r>
+      <w:r>
+        <w:rPr>
+          <w:i/>
+        </w:rPr>
+        <w:t xml:space="preserve">inaccessible</w:t>
+      </w:r>
+      <w:r>
+        <w:t xml:space="preserve"> </w:t>
+      </w:r>
+      <w:r>
+        <w:t xml:space="preserve">ones, become a matter of imagination, or</w:t>
+      </w:r>
+      <w:r>
+        <w:t xml:space="preserve"> </w:t>
+      </w:r>
+      <w:r>
+        <w:t xml:space="preserve">extrapolation based on limited evidence. Whereas affluent Brits of the</w:t>
+      </w:r>
+      <w:r>
+        <w:t xml:space="preserve"> </w:t>
+      </w:r>
+      <w:r>
+        <w:t xml:space="preserve">early 20th century routinely vacationed on the European continent, the</w:t>
+      </w:r>
+      <w:r>
+        <w:t xml:space="preserve"> </w:t>
+      </w:r>
+      <w:r>
+        <w:t xml:space="preserve">“</w:t>
+      </w:r>
+      <w:r>
+        <w:t xml:space="preserve">far</w:t>
+      </w:r>
+      <w:r>
+        <w:t xml:space="preserve">”</w:t>
+      </w:r>
+      <w:r>
+        <w:t xml:space="preserve"> </w:t>
+      </w:r>
+      <w:r>
+        <w:t xml:space="preserve">East of China and Japan lived up to its name. This was not due</w:t>
+      </w:r>
+      <w:r>
+        <w:t xml:space="preserve"> </w:t>
+      </w:r>
+      <w:r>
+        <w:t xml:space="preserve">to the raw distance itself, but to the travel time necessary.</w:t>
+      </w:r>
+      <w:r>
+        <w:t xml:space="preserve"> </w:t>
+      </w:r>
+      <w:r>
+        <w:t xml:space="preserve">English-language conceptions of distance are typically physical, and it</w:t>
+      </w:r>
+      <w:r>
+        <w:t xml:space="preserve"> </w:t>
+      </w:r>
+      <w:r>
+        <w:t xml:space="preserve">is only in colloquial speech that they are temporal, in expressions such</w:t>
       </w:r>
       <w:r>
         <w:t xml:space="preserve"> </w:t>
@@ -4694,754 +5480,70 @@
         <w:t xml:space="preserve">“</w:t>
       </w:r>
       <w:r>
-        <w:t xml:space="preserve">far Cathay</w:t>
-      </w:r>
-      <w:r>
-        <w:t xml:space="preserve">”</w:t>
-      </w:r>
-      <w:r>
-        <w:t xml:space="preserve"> </w:t>
-      </w:r>
-      <w:r>
-        <w:t xml:space="preserve">alongside</w:t>
-      </w:r>
-      <w:r>
-        <w:t xml:space="preserve"> </w:t>
-      </w:r>
-      <w:r>
-        <w:t xml:space="preserve">“</w:t>
-      </w:r>
-      <w:r>
-        <w:t xml:space="preserve">Ceylon</w:t>
-      </w:r>
-      <w:r>
-        <w:t xml:space="preserve">”</w:t>
-      </w:r>
-      <w:r>
-        <w:t xml:space="preserve"> </w:t>
-      </w:r>
-      <w:r>
-        <w:t xml:space="preserve">and</w:t>
-      </w:r>
-      <w:r>
-        <w:t xml:space="preserve"> </w:t>
-      </w:r>
-      <w:r>
-        <w:t xml:space="preserve">“</w:t>
-      </w:r>
-      <w:r>
-        <w:t xml:space="preserve">Inde</w:t>
-      </w:r>
-      <w:r>
-        <w:t xml:space="preserve">”</w:t>
-      </w:r>
-      <w:r>
-        <w:t xml:space="preserve"> </w:t>
-      </w:r>
-      <w:r>
-        <w:t xml:space="preserve">in Lord Byron’s</w:t>
-      </w:r>
-      <w:r>
-        <w:t xml:space="preserve"> </w:t>
-      </w:r>
-      <w:r>
-        <w:t xml:space="preserve">“</w:t>
-      </w:r>
-      <w:r>
-        <w:t xml:space="preserve">Don Juan,</w:t>
-      </w:r>
-      <w:r>
-        <w:t xml:space="preserve">”</w:t>
-      </w:r>
-      <w:r>
-        <w:t xml:space="preserve"> </w:t>
-      </w:r>
-      <w:r>
-        <w:t xml:space="preserve">for example</w:t>
-      </w:r>
-      <w:r>
-        <w:t xml:space="preserve"> </w:t>
-      </w:r>
-      <w:r>
-        <w:t xml:space="preserve">(“Cathay, N.”)</w:t>
-      </w:r>
-      <w:r>
-        <w:t xml:space="preserve">. The subtitle of this volume</w:t>
-      </w:r>
-      <w:r>
-        <w:t xml:space="preserve"> </w:t>
-      </w:r>
-      <w:r>
-        <w:t xml:space="preserve">emphasizes this sense of distance Pound sought to evoke, by tracing a</w:t>
-      </w:r>
-      <w:r>
-        <w:t xml:space="preserve"> </w:t>
-      </w:r>
-      <w:r>
-        <w:t xml:space="preserve">long path of the provenance of the original text:</w:t>
-      </w:r>
-      <w:r>
-        <w:t xml:space="preserve"> </w:t>
-      </w:r>
-      <w:r>
-        <w:t xml:space="preserve">“</w:t>
-      </w:r>
-      <w:r>
-        <w:t xml:space="preserve">for the most part</w:t>
-      </w:r>
-      <w:r>
-        <w:t xml:space="preserve"> </w:t>
-      </w:r>
-      <w:r>
-        <w:t xml:space="preserve">from the Chinese of Rihaku, from the notes of the late Ernest Fenollosa,</w:t>
-      </w:r>
-      <w:r>
-        <w:t xml:space="preserve"> </w:t>
-      </w:r>
-      <w:r>
-        <w:t xml:space="preserve">and the decipherings of the professors Mori and Ariga.</w:t>
-      </w:r>
-      <w:r>
-        <w:t xml:space="preserve">”</w:t>
-      </w:r>
-      <w:r>
-        <w:t xml:space="preserve"> </w:t>
-      </w:r>
-      <w:r>
-        <w:t xml:space="preserve">Rather than</w:t>
-      </w:r>
-      <w:r>
-        <w:t xml:space="preserve"> </w:t>
-      </w:r>
-      <w:r>
-        <w:t xml:space="preserve">translating, from the Chinese, however, Pound worked from wordwise</w:t>
-      </w:r>
-      <w:r>
-        <w:t xml:space="preserve"> </w:t>
-      </w:r>
-      <w:r>
-        <w:t xml:space="preserve">literal glosses of individual Chinese characters, as told to the</w:t>
-      </w:r>
-      <w:r>
-        <w:t xml:space="preserve"> </w:t>
-      </w:r>
-      <w:r>
-        <w:t xml:space="preserve">American art historian Ernest Fenollosa by his Japanese tutors.</w:t>
-      </w:r>
-    </w:p>
-    <w:p>
-      <w:pPr>
-        <w:pStyle w:val="BodyText"/>
-      </w:pPr>
-      <w:r>
-        <w:t xml:space="preserve">Pound’s quickness to point out the provenance of his text feels</w:t>
-      </w:r>
-      <w:r>
-        <w:t xml:space="preserve"> </w:t>
-      </w:r>
-      <w:r>
-        <w:t xml:space="preserve">anxiously insistent, not unlike the testimonials that accompany</w:t>
-      </w:r>
-      <w:r>
-        <w:t xml:space="preserve"> </w:t>
-      </w:r>
-      <w:r>
-        <w:t xml:space="preserve">nineteenth-century hoax novels. As the only one with access to</w:t>
-      </w:r>
-      <w:r>
-        <w:t xml:space="preserve"> </w:t>
-      </w:r>
-      <w:r>
-        <w:t xml:space="preserve">Fenollosa’s notes, Pound becomes the priest with the sole power to</w:t>
-      </w:r>
-      <w:r>
-        <w:t xml:space="preserve"> </w:t>
-      </w:r>
-      <w:r>
-        <w:t xml:space="preserve">“</w:t>
-      </w:r>
-      <w:r>
-        <w:t xml:space="preserve">translate</w:t>
-      </w:r>
-      <w:r>
-        <w:t xml:space="preserve">”</w:t>
-      </w:r>
-      <w:r>
-        <w:t xml:space="preserve"> </w:t>
-      </w:r>
-      <w:r>
-        <w:t xml:space="preserve">them into poetry—had he worked directly from the Chinese</w:t>
-      </w:r>
-      <w:r>
-        <w:t xml:space="preserve"> </w:t>
-      </w:r>
-      <w:r>
-        <w:t xml:space="preserve">texts, he would’ve had to have contended with Chinese scholars, who</w:t>
-      </w:r>
-      <w:r>
-        <w:t xml:space="preserve"> </w:t>
-      </w:r>
-      <w:r>
-        <w:t xml:space="preserve">could accurately understand the original. But this marketing ploy seemed</w:t>
-      </w:r>
-      <w:r>
-        <w:t xml:space="preserve"> </w:t>
-      </w:r>
-      <w:r>
-        <w:t xml:space="preserve">to have worked: the celebrity of</w:t>
-      </w:r>
-      <w:r>
-        <w:t xml:space="preserve"> </w:t>
-      </w:r>
-      <w:r>
-        <w:rPr>
-          <w:i/>
-        </w:rPr>
-        <w:t xml:space="preserve">Cathay</w:t>
-      </w:r>
-      <w:r>
-        <w:t xml:space="preserve"> </w:t>
-      </w:r>
-      <w:r>
-        <w:t xml:space="preserve">is what prompted T.S.</w:t>
-      </w:r>
-      <w:r>
-        <w:t xml:space="preserve"> </w:t>
-      </w:r>
-      <w:r>
-        <w:t xml:space="preserve">Eliot, in his introduction to the 1928</w:t>
-      </w:r>
-      <w:r>
-        <w:t xml:space="preserve"> </w:t>
-      </w:r>
-      <w:r>
-        <w:rPr>
-          <w:i/>
-        </w:rPr>
-        <w:t xml:space="preserve">Selected Poems of Ezra</w:t>
-      </w:r>
-      <w:r>
-        <w:rPr>
-          <w:i/>
-        </w:rPr>
-        <w:t xml:space="preserve"> </w:t>
-      </w:r>
-      <w:r>
-        <w:rPr>
-          <w:i/>
-        </w:rPr>
-        <w:t xml:space="preserve">Pound</w:t>
-      </w:r>
-      <w:r>
-        <w:t xml:space="preserve">, to call Pound</w:t>
-      </w:r>
-      <w:r>
-        <w:t xml:space="preserve"> </w:t>
-      </w:r>
-      <w:r>
-        <w:t xml:space="preserve">“</w:t>
-      </w:r>
-      <w:r>
-        <w:t xml:space="preserve">the inventor of Chinese poetry for our time</w:t>
-      </w:r>
-      <w:r>
-        <w:t xml:space="preserve">”</w:t>
-      </w:r>
-      <w:r>
-        <w:t xml:space="preserve"> </w:t>
-      </w:r>
-      <w:r>
-        <w:t xml:space="preserve">(Ezra Pound,</w:t>
-      </w:r>
-      <w:r>
-        <w:t xml:space="preserve"> </w:t>
-      </w:r>
-      <w:r>
-        <w:rPr>
-          <w:i/>
-        </w:rPr>
-        <w:t xml:space="preserve">Selected Poems</w:t>
-      </w:r>
-      <w:r>
-        <w:t xml:space="preserve">)</w:t>
-      </w:r>
-      <w:r>
-        <w:t xml:space="preserve">. Ming Xie compellingly glosses Eliot’s</w:t>
-      </w:r>
-      <w:r>
-        <w:t xml:space="preserve"> </w:t>
-      </w:r>
-      <w:r>
-        <w:t xml:space="preserve">statement as ambiguous, however:</w:t>
-      </w:r>
-      <w:r>
-        <w:t xml:space="preserve"> </w:t>
-      </w:r>
-      <w:r>
-        <w:t xml:space="preserve">“</w:t>
-      </w:r>
-      <w:r>
-        <w:t xml:space="preserve">it could mean either that Pound,</w:t>
-      </w:r>
-      <w:r>
-        <w:t xml:space="preserve"> </w:t>
-      </w:r>
-      <w:r>
-        <w:t xml:space="preserve">equipped with knowledge of Chinese language and literature,</w:t>
-      </w:r>
-      <w:r>
-        <w:t xml:space="preserve"> </w:t>
-      </w:r>
-      <w:r>
-        <w:t xml:space="preserve">single-handedly</w:t>
-      </w:r>
-      <w:r>
-        <w:t xml:space="preserve"> </w:t>
-      </w:r>
-      <w:r>
-        <w:rPr>
-          <w:i/>
-        </w:rPr>
-        <w:t xml:space="preserve">created</w:t>
-      </w:r>
-      <w:r>
-        <w:t xml:space="preserve"> </w:t>
-      </w:r>
-      <w:r>
-        <w:t xml:space="preserve">Chinese poetry for his contemporaries as</w:t>
-      </w:r>
-      <w:r>
-        <w:t xml:space="preserve"> </w:t>
-      </w:r>
-      <w:r>
-        <w:t xml:space="preserve">a model for poetry, … or equally that with no knowledge of</w:t>
-      </w:r>
-      <w:r>
-        <w:t xml:space="preserve"> </w:t>
-      </w:r>
-      <w:r>
-        <w:t xml:space="preserve">Chinese at all Pound in fact</w:t>
-      </w:r>
-      <w:r>
-        <w:t xml:space="preserve"> </w:t>
-      </w:r>
-      <w:r>
-        <w:rPr>
-          <w:i/>
-        </w:rPr>
-        <w:t xml:space="preserve">invented</w:t>
-      </w:r>
-      <w:r>
-        <w:t xml:space="preserve">, that is</w:t>
-      </w:r>
-      <w:r>
-        <w:t xml:space="preserve"> </w:t>
-      </w:r>
-      <w:r>
-        <w:t xml:space="preserve">‘</w:t>
-      </w:r>
-      <w:r>
-        <w:t xml:space="preserve">fabricated,</w:t>
-      </w:r>
-      <w:r>
-        <w:t xml:space="preserve">’</w:t>
-      </w:r>
-      <w:r>
-        <w:t xml:space="preserve"> </w:t>
-      </w:r>
-      <w:r>
-        <w:t xml:space="preserve">an</w:t>
-      </w:r>
-      <w:r>
-        <w:t xml:space="preserve"> </w:t>
-      </w:r>
-      <w:r>
-        <w:t xml:space="preserve">image of Chinese poetry that does not correspond to the reality of</w:t>
-      </w:r>
-      <w:r>
-        <w:t xml:space="preserve"> </w:t>
-      </w:r>
-      <w:r>
-        <w:t xml:space="preserve">Chinese poetry</w:t>
-      </w:r>
-      <w:r>
-        <w:t xml:space="preserve">”</w:t>
-      </w:r>
-      <w:r>
-        <w:t xml:space="preserve"> </w:t>
-      </w:r>
-      <w:r>
-        <w:t xml:space="preserve">(Xie 223)</w:t>
-      </w:r>
-      <w:r>
-        <w:t xml:space="preserve">.</w:t>
-      </w:r>
-    </w:p>
-    <w:p>
-      <w:pPr>
-        <w:pStyle w:val="BodyText"/>
-      </w:pPr>
-      <w:r>
-        <w:t xml:space="preserve">The celebration of Chinese writing in</w:t>
-      </w:r>
-      <w:r>
-        <w:t xml:space="preserve"> </w:t>
-      </w:r>
-      <w:r>
-        <w:rPr>
-          <w:i/>
-        </w:rPr>
-        <w:t xml:space="preserve">ABC of Reading</w:t>
-      </w:r>
-      <w:r>
-        <w:t xml:space="preserve">, besides</w:t>
-      </w:r>
-      <w:r>
-        <w:t xml:space="preserve"> </w:t>
-      </w:r>
-      <w:r>
-        <w:t xml:space="preserve">being unfaithful to the Chinese language, has the effect of</w:t>
-      </w:r>
-      <w:r>
-        <w:t xml:space="preserve"> </w:t>
-      </w:r>
-      <w:r>
-        <w:t xml:space="preserve">romanticizing, and ultimately dismissing, Chinese poetry. By ignoring</w:t>
-      </w:r>
-      <w:r>
-        <w:t xml:space="preserve"> </w:t>
-      </w:r>
-      <w:r>
-        <w:t xml:space="preserve">the practical aspects of Chinese characters, such as their phonetic</w:t>
-      </w:r>
-      <w:r>
-        <w:t xml:space="preserve"> </w:t>
-      </w:r>
-      <w:r>
-        <w:t xml:space="preserve">indicators, Pound only reinforces the stereotypical conception of</w:t>
-      </w:r>
-      <w:r>
-        <w:t xml:space="preserve"> </w:t>
-      </w:r>
-      <w:r>
-        <w:t xml:space="preserve">Chinese culture as mysterious, spiritual, or symbolic. Chinese writing</w:t>
-      </w:r>
-      <w:r>
-        <w:t xml:space="preserve"> </w:t>
-      </w:r>
-      <w:r>
-        <w:t xml:space="preserve">is not translated, in</w:t>
-      </w:r>
-      <w:r>
-        <w:t xml:space="preserve"> </w:t>
-      </w:r>
-      <w:r>
-        <w:rPr>
-          <w:i/>
-        </w:rPr>
-        <w:t xml:space="preserve">Cathay</w:t>
-      </w:r>
-      <w:r>
-        <w:t xml:space="preserve">, but</w:t>
-      </w:r>
-      <w:r>
-        <w:t xml:space="preserve"> </w:t>
-      </w:r>
-      <w:r>
-        <w:t xml:space="preserve">“</w:t>
-      </w:r>
-      <w:r>
-        <w:t xml:space="preserve">deciphered.</w:t>
-      </w:r>
-      <w:r>
-        <w:t xml:space="preserve">”</w:t>
-      </w:r>
-      <w:r>
-        <w:t xml:space="preserve"> </w:t>
-      </w:r>
-      <w:r>
-        <w:t xml:space="preserve">However, as</w:t>
-      </w:r>
-      <w:r>
-        <w:t xml:space="preserve"> </w:t>
-      </w:r>
-      <w:r>
-        <w:t xml:space="preserve">scholars of Chinese literature are quick to interject, Pound is almost</w:t>
-      </w:r>
-      <w:r>
-        <w:t xml:space="preserve"> </w:t>
-      </w:r>
-      <w:r>
-        <w:t xml:space="preserve">too easy of a target. The interest of Pound’s</w:t>
-      </w:r>
-      <w:r>
-        <w:t xml:space="preserve"> </w:t>
-      </w:r>
-      <w:r>
-        <w:rPr>
-          <w:i/>
-        </w:rPr>
-        <w:t xml:space="preserve">Cathay</w:t>
-      </w:r>
-      <w:r>
-        <w:t xml:space="preserve"> </w:t>
-      </w:r>
-      <w:r>
-        <w:t xml:space="preserve">is not in</w:t>
-      </w:r>
-      <w:r>
-        <w:t xml:space="preserve"> </w:t>
-      </w:r>
-      <w:r>
-        <w:t xml:space="preserve">its verisimilitude, that is, to its accuracy as translation, but in</w:t>
-      </w:r>
-      <w:r>
-        <w:t xml:space="preserve"> </w:t>
-      </w:r>
-      <w:r>
-        <w:t xml:space="preserve">departure from the originals: in its</w:t>
-      </w:r>
-      <w:r>
-        <w:t xml:space="preserve"> </w:t>
-      </w:r>
-      <w:r>
-        <w:rPr>
-          <w:i/>
-        </w:rPr>
-        <w:t xml:space="preserve">imagination</w:t>
-      </w:r>
-      <w:r>
-        <w:t xml:space="preserve">. As such, some</w:t>
-      </w:r>
-      <w:r>
-        <w:t xml:space="preserve"> </w:t>
-      </w:r>
-      <w:r>
-        <w:t xml:space="preserve">of Pound’s inventions, or imaginations, exhibit strong visual</w:t>
-      </w:r>
-      <w:r>
-        <w:t xml:space="preserve"> </w:t>
-      </w:r>
-      <w:r>
-        <w:t xml:space="preserve">components. Timothy Billings traces some of Pound’s additions to</w:t>
-      </w:r>
-      <w:r>
-        <w:t xml:space="preserve"> </w:t>
-      </w:r>
-      <w:r>
-        <w:t xml:space="preserve">“</w:t>
-      </w:r>
-      <w:r>
-        <w:t xml:space="preserve">The</w:t>
-      </w:r>
-      <w:r>
-        <w:t xml:space="preserve"> </w:t>
-      </w:r>
-      <w:r>
-        <w:t xml:space="preserve">City of Choan,</w:t>
-      </w:r>
-      <w:r>
-        <w:t xml:space="preserve">”</w:t>
-      </w:r>
-      <w:r>
-        <w:t xml:space="preserve"> </w:t>
-      </w:r>
-      <w:r>
-        <w:t xml:space="preserve">for instance, where he adds the word</w:t>
-      </w:r>
-      <w:r>
-        <w:t xml:space="preserve"> </w:t>
-      </w:r>
-      <w:r>
-        <w:t xml:space="preserve">“</w:t>
-      </w:r>
-      <w:r>
-        <w:t xml:space="preserve">bright</w:t>
-      </w:r>
-      <w:r>
-        <w:t xml:space="preserve">”</w:t>
-      </w:r>
-      <w:r>
-        <w:t xml:space="preserve"> </w:t>
-      </w:r>
-      <w:r>
-        <w:t xml:space="preserve">twice:</w:t>
-      </w:r>
-      <w:r>
-        <w:t xml:space="preserve"> </w:t>
-      </w:r>
-      <w:r>
-        <w:t xml:space="preserve">“</w:t>
-      </w:r>
-      <w:r>
-        <w:t xml:space="preserve">the bright cloths and bright caps of Shin</w:t>
-      </w:r>
-      <w:r>
-        <w:t xml:space="preserve">”</w:t>
-      </w:r>
-      <w:r>
-        <w:t xml:space="preserve"> </w:t>
-      </w:r>
-      <w:r>
-        <w:t xml:space="preserve">(Pound et al. 18)</w:t>
-      </w:r>
-      <w:r>
-        <w:t xml:space="preserve">. The distances to the places Pound</w:t>
-      </w:r>
-      <w:r>
-        <w:t xml:space="preserve"> </w:t>
-      </w:r>
-      <w:r>
-        <w:t xml:space="preserve">describes allows him the freedom to inject his own imaginative visions.</w:t>
-      </w:r>
-    </w:p>
-    <w:bookmarkStart w:id="29" w:name="imaginative-distances"/>
-    <w:p>
-      <w:pPr>
-        <w:pStyle w:val="Heading3"/>
-      </w:pPr>
-      <w:bookmarkStart w:id="28" w:name="imaginative-distances"/>
-      <w:r>
-        <w:t xml:space="preserve">Imaginative Distances</w:t>
-      </w:r>
-      <w:bookmarkEnd w:id="28"/>
-    </w:p>
-    <w:bookmarkEnd w:id="29"/>
-    <w:p>
-      <w:pPr>
-        <w:pStyle w:val="FirstParagraph"/>
-      </w:pPr>
-      <w:r>
-        <w:t xml:space="preserve">One of the functions of</w:t>
-      </w:r>
-      <w:r>
-        <w:t xml:space="preserve"> </w:t>
-      </w:r>
-      <w:r>
-        <w:rPr>
-          <w:i/>
-        </w:rPr>
-        <w:t xml:space="preserve">imagination</w:t>
-      </w:r>
-      <w:r>
-        <w:t xml:space="preserve">, that is, the willing</w:t>
-      </w:r>
-      <w:r>
-        <w:t xml:space="preserve"> </w:t>
-      </w:r>
-      <w:r>
-        <w:t xml:space="preserve">creation of mental images, is to fill the gaps in one’s sensory</w:t>
-      </w:r>
-      <w:r>
-        <w:t xml:space="preserve"> </w:t>
-      </w:r>
-      <w:r>
-        <w:t xml:space="preserve">knowledge. Distant places, then—and to a greater degree distant and</w:t>
-      </w:r>
-      <w:r>
-        <w:t xml:space="preserve"> </w:t>
-      </w:r>
-      <w:r>
-        <w:rPr>
-          <w:i/>
-        </w:rPr>
-        <w:t xml:space="preserve">inaccessible</w:t>
-      </w:r>
-      <w:r>
-        <w:t xml:space="preserve"> </w:t>
-      </w:r>
-      <w:r>
-        <w:t xml:space="preserve">ones, become a matter of imagination, or</w:t>
-      </w:r>
-      <w:r>
-        <w:t xml:space="preserve"> </w:t>
-      </w:r>
-      <w:r>
-        <w:t xml:space="preserve">extrapolation based on limited evidence. Whereas affluent Brits of the</w:t>
-      </w:r>
-      <w:r>
-        <w:t xml:space="preserve"> </w:t>
-      </w:r>
-      <w:r>
-        <w:t xml:space="preserve">early 20th century routinely vacationed on the continent, the</w:t>
-      </w:r>
-      <w:r>
-        <w:t xml:space="preserve"> </w:t>
-      </w:r>
-      <w:r>
-        <w:t xml:space="preserve">“</w:t>
-      </w:r>
-      <w:r>
-        <w:t xml:space="preserve">far</w:t>
-      </w:r>
-      <w:r>
-        <w:t xml:space="preserve">”</w:t>
-      </w:r>
-      <w:r>
-        <w:t xml:space="preserve"> </w:t>
-      </w:r>
-      <w:r>
-        <w:t xml:space="preserve">East of China and Japan lived up to its name. This was not due to the</w:t>
-      </w:r>
-      <w:r>
-        <w:t xml:space="preserve"> </w:t>
-      </w:r>
-      <w:r>
-        <w:t xml:space="preserve">raw distance itself, but to the travel time necessary. As the</w:t>
-      </w:r>
-      <w:r>
-        <w:t xml:space="preserve"> </w:t>
-      </w:r>
-      <w:r>
-        <w:t xml:space="preserve">cartographer John Gordon Bartholemew calculated in his 1914 isochronic</w:t>
-      </w:r>
-      <w:r>
-        <w:t xml:space="preserve"> </w:t>
-      </w:r>
-      <w:r>
-        <w:t xml:space="preserve">map, inland China was in the most inaccessible category of destinations,</w:t>
-      </w:r>
-      <w:r>
-        <w:t xml:space="preserve"> </w:t>
-      </w:r>
-      <w:r>
-        <w:t xml:space="preserve">starting from London. (Another is the Congo of</w:t>
-      </w:r>
-      <w:r>
-        <w:t xml:space="preserve"> </w:t>
-      </w:r>
-      <w:r>
-        <w:rPr>
-          <w:i/>
-        </w:rPr>
-        <w:t xml:space="preserve">Heart of</w:t>
-      </w:r>
-      <w:r>
-        <w:rPr>
-          <w:i/>
-        </w:rPr>
-        <w:t xml:space="preserve"> </w:t>
-      </w:r>
-      <w:r>
-        <w:rPr>
-          <w:i/>
-        </w:rPr>
-        <w:t xml:space="preserve">Darkness</w:t>
-      </w:r>
-      <w:r>
-        <w:t xml:space="preserve">.) While it would take a Londoner at best, 10-20 days to reach</w:t>
-      </w:r>
-      <w:r>
-        <w:t xml:space="preserve"> </w:t>
-      </w:r>
-      <w:r>
-        <w:t xml:space="preserve">Shanghai, the places named in Li Bai could take over 40. By invoking</w:t>
-      </w:r>
-      <w:r>
-        <w:t xml:space="preserve"> </w:t>
-      </w:r>
-      <w:r>
-        <w:t xml:space="preserve">this obscure episteme, then, Pound carves out a space for the</w:t>
+        <w:t xml:space="preserve">two hours away.</w:t>
+      </w:r>
+      <w:r>
+        <w:t xml:space="preserve">”</w:t>
+      </w:r>
+      <w:r>
+        <w:t xml:space="preserve"> </w:t>
+      </w:r>
+      <w:r>
+        <w:t xml:space="preserve">One important exception is the isochronic map. As</w:t>
+      </w:r>
+      <w:r>
+        <w:t xml:space="preserve"> </w:t>
+      </w:r>
+      <w:r>
+        <w:t xml:space="preserve">the cartographer John Gordon Bartholemew calculated in his 1914</w:t>
+      </w:r>
+      <w:r>
+        <w:t xml:space="preserve"> </w:t>
+      </w:r>
+      <w:r>
+        <w:t xml:space="preserve">isochronic map of the world, inland China was in the most inaccessible</w:t>
+      </w:r>
+      <w:r>
+        <w:t xml:space="preserve"> </w:t>
+      </w:r>
+      <w:r>
+        <w:t xml:space="preserve">category of destinations, starting from London. (Another is the Congo of</w:t>
+      </w:r>
+      <w:r>
+        <w:t xml:space="preserve"> </w:t>
+      </w:r>
+      <w:r>
+        <w:t xml:space="preserve">Conrad’s</w:t>
+      </w:r>
+      <w:r>
+        <w:t xml:space="preserve"> </w:t>
+      </w:r>
+      <w:r>
+        <w:rPr>
+          <w:i/>
+        </w:rPr>
+        <w:t xml:space="preserve">Heart of Darkness</w:t>
+      </w:r>
+      <w:r>
+        <w:t xml:space="preserve">.) While it would take a Londoner at</w:t>
+      </w:r>
+      <w:r>
+        <w:t xml:space="preserve"> </w:t>
+      </w:r>
+      <w:r>
+        <w:t xml:space="preserve">best, 10-20 days to reach Shanghai, the places named in Li Bai could</w:t>
+      </w:r>
+      <w:r>
+        <w:t xml:space="preserve"> </w:t>
+      </w:r>
+      <w:r>
+        <w:t xml:space="preserve">take over 40. By invoking the time-distant, then, Pound evokes an</w:t>
+      </w:r>
+      <w:r>
+        <w:t xml:space="preserve"> </w:t>
+      </w:r>
+      <w:r>
+        <w:t xml:space="preserve">obscurantist epistemology which allows him the space for the</w:t>
       </w:r>
       <w:r>
         <w:t xml:space="preserve"> </w:t>
@@ -5510,7 +5612,7 @@
         <w:pStyle w:val="BodyText"/>
       </w:pPr>
       <w:r>
-        <w:t xml:space="preserve">It would have been appealing for Pound, to translate poems about these</w:t>
+        <w:t xml:space="preserve">It would have been appealing for Pound to translate poems about these</w:t>
       </w:r>
       <w:r>
         <w:t xml:space="preserve"> </w:t>
@@ -5764,61 +5866,49 @@
         <w:t xml:space="preserve"> </w:t>
       </w:r>
       <w:r>
-        <w:t xml:space="preserve">conclude the collection, and the</w:t>
-      </w:r>
-      <w:r>
-        <w:t xml:space="preserve"> </w:t>
-      </w:r>
-      <w:r>
-        <w:t xml:space="preserve">“</w:t>
-      </w:r>
-      <w:r>
-        <w:t xml:space="preserve">American</w:t>
-      </w:r>
-      <w:r>
-        <w:t xml:space="preserve">”</w:t>
-      </w:r>
-      <w:r>
-        <w:t xml:space="preserve"> </w:t>
-      </w:r>
-      <w:r>
-        <w:t xml:space="preserve">section, creating the illusion that they are the culmination of this</w:t>
-      </w:r>
-      <w:r>
-        <w:t xml:space="preserve"> </w:t>
-      </w:r>
-      <w:r>
-        <w:t xml:space="preserve">tradition. A number of regions are noticeably absent from this</w:t>
-      </w:r>
-      <w:r>
-        <w:t xml:space="preserve"> </w:t>
-      </w:r>
-      <w:r>
-        <w:t xml:space="preserve">collection, but tellingly, the countries that are included here are ones</w:t>
-      </w:r>
-      <w:r>
-        <w:t xml:space="preserve"> </w:t>
-      </w:r>
-      <w:r>
-        <w:t xml:space="preserve">that are usually cited as influences of the imagists and modernists. One</w:t>
-      </w:r>
-      <w:r>
-        <w:t xml:space="preserve"> </w:t>
-      </w:r>
-      <w:r>
-        <w:t xml:space="preserve">might read van Doren’s anthology as retroactively validating the</w:t>
-      </w:r>
-      <w:r>
-        <w:t xml:space="preserve"> </w:t>
-      </w:r>
-      <w:r>
-        <w:t xml:space="preserve">thematic choices of these writers, by painting a picture of the world in</w:t>
-      </w:r>
-      <w:r>
-        <w:t xml:space="preserve"> </w:t>
-      </w:r>
-      <w:r>
-        <w:t xml:space="preserve">which they themselves are the most worldly.</w:t>
+        <w:t xml:space="preserve">conclude the collection, and the American section,</w:t>
+      </w:r>
+      <w:r>
+        <w:t xml:space="preserve"> </w:t>
+      </w:r>
+      <w:r>
+        <w:t xml:space="preserve">creating the illusion that they are the culmination of this tradition. A</w:t>
+      </w:r>
+      <w:r>
+        <w:t xml:space="preserve"> </w:t>
+      </w:r>
+      <w:r>
+        <w:t xml:space="preserve">number of regions are noticeably absent from this collection, but</w:t>
+      </w:r>
+      <w:r>
+        <w:t xml:space="preserve"> </w:t>
+      </w:r>
+      <w:r>
+        <w:t xml:space="preserve">tellingly, the countries that are included here are ones that are</w:t>
+      </w:r>
+      <w:r>
+        <w:t xml:space="preserve"> </w:t>
+      </w:r>
+      <w:r>
+        <w:t xml:space="preserve">usually cited as influences of the imagists and modernists. One might</w:t>
+      </w:r>
+      <w:r>
+        <w:t xml:space="preserve"> </w:t>
+      </w:r>
+      <w:r>
+        <w:t xml:space="preserve">read van Doren’s anthology as retroactively validating the thematic</w:t>
+      </w:r>
+      <w:r>
+        <w:t xml:space="preserve"> </w:t>
+      </w:r>
+      <w:r>
+        <w:t xml:space="preserve">choices of these writers, by painting a picture of the world in which</w:t>
+      </w:r>
+      <w:r>
+        <w:t xml:space="preserve"> </w:t>
+      </w:r>
+      <w:r>
+        <w:t xml:space="preserve">they themselves are the most worldly.</w:t>
       </w:r>
     </w:p>
     <w:p>
@@ -7616,7 +7706,7 @@
         <w:t xml:space="preserve"> </w:t>
       </w:r>
       <w:r>
-        <w:t xml:space="preserve">explanation is hardly satisfying:</w:t>
+        <w:t xml:space="preserve">explanation is vague:</w:t>
       </w:r>
       <w:r>
         <w:t xml:space="preserve"> </w:t>
@@ -7643,28 +7733,28 @@
         <w:t xml:space="preserve"> </w:t>
       </w:r>
       <w:r>
-        <w:t xml:space="preserve">I mean a quality which</w:t>
-      </w:r>
-      <w:r>
-        <w:t xml:space="preserve"> </w:t>
-      </w:r>
-      <w:r>
-        <w:t xml:space="preserve">is in poetry nearly always a virtue,</w:t>
-      </w:r>
-      <w:r>
-        <w:t xml:space="preserve">”</w:t>
-      </w:r>
-      <w:r>
-        <w:t xml:space="preserve"> </w:t>
-      </w:r>
-      <w:r>
-        <w:t xml:space="preserve">he begins, " … by softness</w:t>
-      </w:r>
-      <w:r>
-        <w:t xml:space="preserve"> </w:t>
-      </w:r>
-      <w:r>
-        <w:t xml:space="preserve">I mean an opposite quality which is not always a fault." He continues,</w:t>
+        <w:t xml:space="preserve">I mean a quality which is in</w:t>
+      </w:r>
+      <w:r>
+        <w:t xml:space="preserve"> </w:t>
+      </w:r>
+      <w:r>
+        <w:t xml:space="preserve">poetry nearly always a virtue,</w:t>
+      </w:r>
+      <w:r>
+        <w:t xml:space="preserve">”</w:t>
+      </w:r>
+      <w:r>
+        <w:t xml:space="preserve"> </w:t>
+      </w:r>
+      <w:r>
+        <w:t xml:space="preserve">he begins, " … by softness I</w:t>
+      </w:r>
+      <w:r>
+        <w:t xml:space="preserve"> </w:t>
+      </w:r>
+      <w:r>
+        <w:t xml:space="preserve">mean an opposite quality which is not always a fault." He continues,</w:t>
       </w:r>
       <w:r>
         <w:t xml:space="preserve"> </w:t>
@@ -8348,7 +8438,7 @@
         <w:t xml:space="preserve"> </w:t>
       </w:r>
       <w:r>
-        <w:t xml:space="preserve">marble—marble from a quarry on Paros, is famous for its flawlessness.</w:t>
+        <w:t xml:space="preserve">marble—mined from a quarry on Paros—is famous for its flawlessness.</w:t>
       </w:r>
       <w:r>
         <w:t xml:space="preserve"> </w:t>
@@ -8650,43 +8740,40 @@
         <w:t xml:space="preserve"> </w:t>
       </w:r>
       <w:r>
-        <w:t xml:space="preserve">[</w:t>
-      </w:r>
-      <w:r>
-        <w:t xml:space="preserve">cited in</w:t>
-      </w:r>
-      <w:r>
-        <w:t xml:space="preserve"> </w:t>
-      </w:r>
-      <w:r>
-        <w:t xml:space="preserve">DuPlessis</w:t>
-      </w:r>
-      <w:r>
-        <w:t xml:space="preserve">, 390). Like a</w:t>
-      </w:r>
-      <w:r>
-        <w:t xml:space="preserve"> </w:t>
-      </w:r>
-      <w:r>
-        <w:t xml:space="preserve">marble statue, the muse-ode genre freezes the usually female amorous</w:t>
-      </w:r>
-      <w:r>
-        <w:t xml:space="preserve"> </w:t>
-      </w:r>
-      <w:r>
-        <w:t xml:space="preserve">object in place, almost photographically, and strips her of qualities</w:t>
-      </w:r>
-      <w:r>
-        <w:t xml:space="preserve"> </w:t>
-      </w:r>
-      <w:r>
-        <w:t xml:space="preserve">other than her appearance. It puts the poet’s lover on a pedestal,</w:t>
-      </w:r>
-      <w:r>
-        <w:t xml:space="preserve"> </w:t>
-      </w:r>
-      <w:r>
-        <w:t xml:space="preserve">figuratively speaking, just as the sculptor does, literally.</w:t>
+        <w:t xml:space="preserve">(cited</w:t>
+      </w:r>
+      <w:r>
+        <w:t xml:space="preserve"> </w:t>
+      </w:r>
+      <w:r>
+        <w:t xml:space="preserve">in DuPlessis 390)</w:t>
+      </w:r>
+      <w:r>
+        <w:t xml:space="preserve">. Like a marble</w:t>
+      </w:r>
+      <w:r>
+        <w:t xml:space="preserve"> </w:t>
+      </w:r>
+      <w:r>
+        <w:t xml:space="preserve">statue, the muse-ode genre freezes the usually female amorous object in</w:t>
+      </w:r>
+      <w:r>
+        <w:t xml:space="preserve"> </w:t>
+      </w:r>
+      <w:r>
+        <w:t xml:space="preserve">place, almost photographically, and strips her of qualities other than</w:t>
+      </w:r>
+      <w:r>
+        <w:t xml:space="preserve"> </w:t>
+      </w:r>
+      <w:r>
+        <w:t xml:space="preserve">her appearance. It puts the poet’s lover on a pedestal, figuratively</w:t>
+      </w:r>
+      <w:r>
+        <w:t xml:space="preserve"> </w:t>
+      </w:r>
+      <w:r>
+        <w:t xml:space="preserve">speaking, just as the sculptor does, literally.</w:t>
       </w:r>
     </w:p>
     <w:p>
@@ -8826,13 +8913,13 @@
         <w:t xml:space="preserve"> </w:t>
       </w:r>
       <w:r>
-        <w:t xml:space="preserve">anti-Semitic radio broadcaster, and so it would not be very far-fetched</w:t>
-      </w:r>
-      <w:r>
-        <w:t xml:space="preserve"> </w:t>
-      </w:r>
-      <w:r>
-        <w:t xml:space="preserve">to read</w:t>
+        <w:t xml:space="preserve">anti-Semitic radio broadcaster, and so it would not be far-fetched to</w:t>
+      </w:r>
+      <w:r>
+        <w:t xml:space="preserve"> </w:t>
+      </w:r>
+      <w:r>
+        <w:t xml:space="preserve">read</w:t>
       </w:r>
       <w:r>
         <w:t xml:space="preserve"> </w:t>
@@ -8856,13 +8943,13 @@
         <w:t xml:space="preserve"> </w:t>
       </w:r>
       <w:r>
-        <w:t xml:space="preserve">meaning of the term, and to make the best guess at what Lowell probably</w:t>
-      </w:r>
-      <w:r>
-        <w:t xml:space="preserve"> </w:t>
-      </w:r>
-      <w:r>
-        <w:t xml:space="preserve">means here,</w:t>
+        <w:t xml:space="preserve">meaning of the term, and to make the best guess at what Lowell means</w:t>
+      </w:r>
+      <w:r>
+        <w:t xml:space="preserve"> </w:t>
+      </w:r>
+      <w:r>
+        <w:t xml:space="preserve">here,</w:t>
       </w:r>
       <w:r>
         <w:t xml:space="preserve"> </w:t>
@@ -8880,19 +8967,19 @@
         <w:t xml:space="preserve"> </w:t>
       </w:r>
       <w:r>
-        <w:t xml:space="preserve">would be closer to lexical specificity. Lowell</w:t>
-      </w:r>
-      <w:r>
-        <w:t xml:space="preserve"> </w:t>
-      </w:r>
-      <w:r>
-        <w:t xml:space="preserve">chooses a visual metaphor, where objects are visible when they’re</w:t>
-      </w:r>
-      <w:r>
-        <w:t xml:space="preserve"> </w:t>
-      </w:r>
-      <w:r>
-        <w:t xml:space="preserve">focused by the mind’s eye.</w:t>
+        <w:t xml:space="preserve">would be closer to lexical specificity. Lowell chooses a</w:t>
+      </w:r>
+      <w:r>
+        <w:t xml:space="preserve"> </w:t>
+      </w:r>
+      <w:r>
+        <w:t xml:space="preserve">visual metaphor, where objects are visible when they’re focused by the</w:t>
+      </w:r>
+      <w:r>
+        <w:t xml:space="preserve"> </w:t>
+      </w:r>
+      <w:r>
+        <w:t xml:space="preserve">mind’s eye.</w:t>
       </w:r>
       <w:r>
         <w:t xml:space="preserve"> </w:t>
@@ -8946,25 +9033,25 @@
         <w:t xml:space="preserve"> </w:t>
       </w:r>
       <w:r>
-        <w:t xml:space="preserve">which leads us to associate poetic murkiness with</w:t>
-      </w:r>
-      <w:r>
-        <w:t xml:space="preserve"> </w:t>
-      </w:r>
-      <w:r>
-        <w:t xml:space="preserve">abstraction. Going further, we might posit that clarity speaks to a</w:t>
-      </w:r>
-      <w:r>
-        <w:t xml:space="preserve"> </w:t>
-      </w:r>
-      <w:r>
-        <w:t xml:space="preserve">richness of visual properties which can be inferred from the</w:t>
-      </w:r>
-      <w:r>
-        <w:t xml:space="preserve"> </w:t>
-      </w:r>
-      <w:r>
-        <w:t xml:space="preserve">specificities of certain nouns and adjectives.</w:t>
+        <w:t xml:space="preserve">which leads us to associate poetic murkiness with abstraction. Going</w:t>
+      </w:r>
+      <w:r>
+        <w:t xml:space="preserve"> </w:t>
+      </w:r>
+      <w:r>
+        <w:t xml:space="preserve">further, we might posit that clarity speaks to a richness of visual</w:t>
+      </w:r>
+      <w:r>
+        <w:t xml:space="preserve"> </w:t>
+      </w:r>
+      <w:r>
+        <w:t xml:space="preserve">properties which can be inferred from the specificities of certain nouns</w:t>
+      </w:r>
+      <w:r>
+        <w:t xml:space="preserve"> </w:t>
+      </w:r>
+      <w:r>
+        <w:t xml:space="preserve">and adjectives.</w:t>
       </w:r>
     </w:p>
     <w:p>
@@ -8972,13 +9059,13 @@
         <w:pStyle w:val="BodyText"/>
       </w:pPr>
       <w:r>
-        <w:t xml:space="preserve">These ideas do not originate with Pound and Lowell, but may be found in</w:t>
-      </w:r>
-      <w:r>
-        <w:t xml:space="preserve"> </w:t>
-      </w:r>
-      <w:r>
-        <w:t xml:space="preserve">the works of the philosopher-poet T.E. Hulme, who is often named as the</w:t>
+        <w:t xml:space="preserve">These ideas do not originate with Pound and Lowell, but appear in the</w:t>
+      </w:r>
+      <w:r>
+        <w:t xml:space="preserve"> </w:t>
+      </w:r>
+      <w:r>
+        <w:t xml:space="preserve">works of the philosopher-poet T.E. Hulme, who is often named as the</w:t>
       </w:r>
       <w:r>
         <w:t xml:space="preserve"> </w:t>
@@ -9258,13 +9345,13 @@
         <w:t xml:space="preserve"> </w:t>
       </w:r>
       <w:r>
-        <w:t xml:space="preserve">Pound, he does not reject description, but seems to see the writing</w:t>
-      </w:r>
-      <w:r>
-        <w:t xml:space="preserve"> </w:t>
-      </w:r>
-      <w:r>
-        <w:t xml:space="preserve">process—at least that of</w:t>
+        <w:t xml:space="preserve">Pound, he does not reject description, but sees the writing process—at</w:t>
+      </w:r>
+      <w:r>
+        <w:t xml:space="preserve"> </w:t>
+      </w:r>
+      <w:r>
+        <w:t xml:space="preserve">least that of</w:t>
       </w:r>
       <w:r>
         <w:t xml:space="preserve"> </w:t>
@@ -9282,19 +9369,13 @@
         <w:t xml:space="preserve"> </w:t>
       </w:r>
       <w:r>
-        <w:t xml:space="preserve">who writes leatherbound</w:t>
-      </w:r>
-      <w:r>
-        <w:t xml:space="preserve"> </w:t>
-      </w:r>
-      <w:r>
-        <w:t xml:space="preserve">books—as a process which begins with visual experience, is cognitively</w:t>
-      </w:r>
-      <w:r>
-        <w:t xml:space="preserve"> </w:t>
-      </w:r>
-      <w:r>
-        <w:t xml:space="preserve">categorized into</w:t>
+        <w:t xml:space="preserve">who writes leatherbound books—as a process</w:t>
+      </w:r>
+      <w:r>
+        <w:t xml:space="preserve"> </w:t>
+      </w:r>
+      <w:r>
+        <w:t xml:space="preserve">which begins with visual experience, is cognitively categorized into</w:t>
       </w:r>
       <w:r>
         <w:t xml:space="preserve"> </w:t>
@@ -9312,13 +9393,7 @@
         <w:t xml:space="preserve"> </w:t>
       </w:r>
       <w:r>
-        <w:t xml:space="preserve">and ends with description. In</w:t>
-      </w:r>
-      <w:r>
-        <w:t xml:space="preserve"> </w:t>
-      </w:r>
-      <w:r>
-        <w:t xml:space="preserve">contrast,</w:t>
+        <w:t xml:space="preserve">and ends with description. In contrast,</w:t>
       </w:r>
       <w:r>
         <w:t xml:space="preserve"> </w:t>
@@ -9336,19 +9411,19 @@
         <w:t xml:space="preserve"> </w:t>
       </w:r>
       <w:r>
-        <w:t xml:space="preserve">for Hulme, is language which is abstracted, and at a</w:t>
-      </w:r>
-      <w:r>
-        <w:t xml:space="preserve"> </w:t>
-      </w:r>
-      <w:r>
-        <w:t xml:space="preserve">remove from, sensory experience. He later explains this process in</w:t>
-      </w:r>
-      <w:r>
-        <w:t xml:space="preserve"> </w:t>
-      </w:r>
-      <w:r>
-        <w:t xml:space="preserve">mathematical terms:</w:t>
+        <w:t xml:space="preserve">for Hulme, is language which is abstracted, and at a remove from,</w:t>
+      </w:r>
+      <w:r>
+        <w:t xml:space="preserve"> </w:t>
+      </w:r>
+      <w:r>
+        <w:t xml:space="preserve">sensory experience. He later explains this process in mathematical</w:t>
+      </w:r>
+      <w:r>
+        <w:t xml:space="preserve"> </w:t>
+      </w:r>
+      <w:r>
+        <w:t xml:space="preserve">terms:</w:t>
       </w:r>
     </w:p>
     <w:p>
@@ -9706,7 +9781,7 @@
         <w:pStyle w:val="BodyText"/>
       </w:pPr>
       <w:r>
-        <w:t xml:space="preserve">Like Pound, Hulme he finds that prose is typically more aligned with his</w:t>
+        <w:t xml:space="preserve">Like Pound, Hulme finds that prose is typically more aligned with his</w:t>
       </w:r>
       <w:r>
         <w:t xml:space="preserve"> </w:t>
@@ -10295,13 +10370,13 @@
         <w:t xml:space="preserve"> </w:t>
       </w:r>
       <w:r>
-        <w:t xml:space="preserve">suggesting that writing should be boring, or distasteful. The liquid, in</w:t>
-      </w:r>
-      <w:r>
-        <w:t xml:space="preserve"> </w:t>
-      </w:r>
-      <w:r>
-        <w:t xml:space="preserve">his metaphor, might be emotion, abstraction, or unnecessary ambiguity:</w:t>
+        <w:t xml:space="preserve">suggesting that writing should be boring, or distasteful. Instead, the</w:t>
+      </w:r>
+      <w:r>
+        <w:t xml:space="preserve"> </w:t>
+      </w:r>
+      <w:r>
+        <w:t xml:space="preserve">liquid, in his metaphor, emotion, abstraction, or unnecessary ambiguity:</w:t>
       </w:r>
       <w:r>
         <w:t xml:space="preserve"> </w:t>
@@ -10635,13 +10710,13 @@
         <w:pStyle w:val="BodyText"/>
       </w:pPr>
       <w:r>
-        <w:t xml:space="preserve">More visually speaking, wetness, as we have seen in Noguchi, is that</w:t>
-      </w:r>
-      <w:r>
-        <w:t xml:space="preserve"> </w:t>
-      </w:r>
-      <w:r>
-        <w:t xml:space="preserve">which creates a scintillating visual effect: when things are wet, they</w:t>
+        <w:t xml:space="preserve">In more visual terms, wetness, as we have seen in Noguchi, is that which</w:t>
+      </w:r>
+      <w:r>
+        <w:t xml:space="preserve"> </w:t>
+      </w:r>
+      <w:r>
+        <w:t xml:space="preserve">creates a scintillating visual effect: when things are wet, they</w:t>
       </w:r>
       <w:r>
         <w:t xml:space="preserve"> </w:t>

</xml_diff>